<commit_message>
Updating the Code rubric.
</commit_message>
<xml_diff>
--- a/docs/CodeEvaluationRubric-DesignGuidelines.docx
+++ b/docs/CodeEvaluationRubric-DesignGuidelines.docx
@@ -356,7 +356,7 @@
         <w:rPr>
           <w:rtl w:val="0"/>
         </w:rPr>
-        <w:t xml:space="preserve">Input normalization should generally be separated from core processing logic, unless separation would meaningfully harm clarity or performance.</w:t>
+        <w:t xml:space="preserve">Functions should be Pythonic, readable, and free of common code smells.</w:t>
       </w:r>
     </w:p>
     <w:p>
@@ -371,7 +371,7 @@
         <w:rPr>
           <w:rtl w:val="0"/>
         </w:rPr>
-        <w:t xml:space="preserve">Functions should be Pythonic, readable, and free of common code smells.</w:t>
+        <w:t xml:space="preserve">Functions should be efficient for their intended use, avoiding unnecessary work, while prioritizing readability and correctness over premature optimization.</w:t>
       </w:r>
     </w:p>
     <w:p>
@@ -381,12 +381,15 @@
           <w:numId w:val="2"/>
         </w:numPr>
         <w:ind w:left="720" w:hanging="360"/>
-      </w:pPr>
-      <w:r>
-        <w:rPr>
-          <w:rtl w:val="0"/>
-        </w:rPr>
-        <w:t xml:space="preserve">Functions should be efficient for their intended use, avoiding unnecessary work, while prioritizing readability and correctness over premature optimization.</w:t>
+        <w:rPr>
+          <w:u w:val="none"/>
+        </w:rPr>
+      </w:pPr>
+      <w:r>
+        <w:rPr>
+          <w:rtl w:val="0"/>
+        </w:rPr>
+        <w:t xml:space="preserve">Functions must read clearly, behave predictably, and their documentation must match their actual behavior.</w:t>
       </w:r>
     </w:p>
     <w:p>
@@ -401,7 +404,7 @@
         <w:rPr>
           <w:rtl w:val="0"/>
         </w:rPr>
-        <w:t xml:space="preserve">Avoid reassigning function parameters unless the function is very short and the intent is immediately obvious; instead, use local variables for transformations or intermediate values.</w:t>
+        <w:t xml:space="preserve">Input normalization should generally be separated from core processing logic, unless separation would meaningfully harm clarity or performance.</w:t>
       </w:r>
     </w:p>
     <w:p>
@@ -511,6 +514,21 @@
     </w:p>
     <w:p>
       <w:pPr>
+        <w:numPr>
+          <w:ilvl w:val="0"/>
+          <w:numId w:val="2"/>
+        </w:numPr>
+        <w:ind w:left="720" w:hanging="360"/>
+      </w:pPr>
+      <w:r>
+        <w:rPr>
+          <w:rtl w:val="0"/>
+        </w:rPr>
+        <w:t xml:space="preserve">Avoid reassigning function parameters unless the function is very short and the intent is immediately obvious; instead, use local variables for transformations or intermediate values.</w:t>
+      </w:r>
+    </w:p>
+    <w:p>
+      <w:pPr>
         <w:rPr/>
       </w:pPr>
       <w:r>
@@ -1294,6 +1312,24 @@
           <w:rtl w:val="0"/>
         </w:rPr>
         <w:t xml:space="preserve">Exception chaining (raise X(...) from err) should be used when re-raising errors to preserve context.</w:t>
+      </w:r>
+    </w:p>
+    <w:p>
+      <w:pPr>
+        <w:numPr>
+          <w:ilvl w:val="0"/>
+          <w:numId w:val="10"/>
+        </w:numPr>
+        <w:ind w:left="720" w:hanging="360"/>
+        <w:rPr>
+          <w:u w:val="none"/>
+        </w:rPr>
+      </w:pPr>
+      <w:r>
+        <w:rPr>
+          <w:rtl w:val="0"/>
+        </w:rPr>
+        <w:t xml:space="preserve">Errors should be reported through a consistent mechanism, and fallbacks must be documented.</w:t>
       </w:r>
     </w:p>
     <w:p>

</xml_diff>

<commit_message>
Updating rubrics and comments.
</commit_message>
<xml_diff>
--- a/docs/CodeEvaluationRubric-DesignGuidelines.docx
+++ b/docs/CodeEvaluationRubric-DesignGuidelines.docx
@@ -3947,6 +3947,150 @@
       <w:pPr>
         <w:ind w:left="0" w:firstLine="0"/>
         <w:rPr/>
+      </w:pPr>
+      <w:r>
+        <w:rPr>
+          <w:rtl w:val="0"/>
+        </w:rPr>
+      </w:r>
+    </w:p>
+    <w:p>
+      <w:pPr>
+        <w:rPr>
+          <w:b w:val="1"/>
+          <w:bCs w:val="1"/>
+        </w:rPr>
+      </w:pPr>
+      <w:r>
+        <w:rPr>
+          <w:b w:val="1"/>
+          <w:bCs w:val="1"/>
+          <w:rtl w:val="0"/>
+        </w:rPr>
+        <w:t xml:space="preserve">Comments</w:t>
+      </w:r>
+    </w:p>
+    <w:p>
+      <w:pPr>
+        <w:rPr/>
+      </w:pPr>
+      <w:r>
+        <w:rPr>
+          <w:rtl w:val="0"/>
+        </w:rPr>
+      </w:r>
+    </w:p>
+    <w:p>
+      <w:pPr>
+        <w:numPr>
+          <w:ilvl w:val="0"/>
+          <w:numId w:val="7"/>
+        </w:numPr>
+        <w:ind w:left="720" w:hanging="360"/>
+      </w:pPr>
+      <w:r>
+        <w:rPr>
+          <w:rtl w:val="0"/>
+        </w:rPr>
+        <w:t xml:space="preserve">Comments should document intent and reasoning; if a comment only repeats what the code does, it should be removed or the code should be made clearer.</w:t>
+      </w:r>
+    </w:p>
+    <w:p>
+      <w:pPr>
+        <w:numPr>
+          <w:ilvl w:val="0"/>
+          <w:numId w:val="7"/>
+        </w:numPr>
+        <w:ind w:left="720" w:hanging="360"/>
+      </w:pPr>
+      <w:r>
+        <w:rPr>
+          <w:rtl w:val="0"/>
+        </w:rPr>
+        <w:t xml:space="preserve">Prefer clear naming and structure over explanatory comments; comments are a fallback when the intent cannot be made obvious through code alone.</w:t>
+      </w:r>
+    </w:p>
+    <w:p>
+      <w:pPr>
+        <w:numPr>
+          <w:ilvl w:val="0"/>
+          <w:numId w:val="7"/>
+        </w:numPr>
+        <w:ind w:left="720" w:hanging="360"/>
+      </w:pPr>
+      <w:r>
+        <w:rPr>
+          <w:rtl w:val="0"/>
+        </w:rPr>
+        <w:t xml:space="preserve">Use comments to document:</w:t>
+      </w:r>
+    </w:p>
+    <w:p>
+      <w:pPr>
+        <w:numPr>
+          <w:ilvl w:val="1"/>
+          <w:numId w:val="7"/>
+        </w:numPr>
+        <w:ind w:left="1440" w:hanging="360"/>
+      </w:pPr>
+      <w:r>
+        <w:rPr>
+          <w:rtl w:val="0"/>
+        </w:rPr>
+        <w:t xml:space="preserve">Non-obvious business rules or edge cases</w:t>
+      </w:r>
+    </w:p>
+    <w:p>
+      <w:pPr>
+        <w:numPr>
+          <w:ilvl w:val="1"/>
+          <w:numId w:val="7"/>
+        </w:numPr>
+        <w:ind w:left="1440" w:hanging="360"/>
+      </w:pPr>
+      <w:r>
+        <w:rPr>
+          <w:rtl w:val="0"/>
+        </w:rPr>
+        <w:t xml:space="preserve">Workarounds for library or platform behavior</w:t>
+      </w:r>
+    </w:p>
+    <w:p>
+      <w:pPr>
+        <w:numPr>
+          <w:ilvl w:val="1"/>
+          <w:numId w:val="7"/>
+        </w:numPr>
+        <w:ind w:left="1440" w:hanging="360"/>
+      </w:pPr>
+      <w:r>
+        <w:rPr>
+          <w:rtl w:val="0"/>
+        </w:rPr>
+        <w:t xml:space="preserve">Performance tradeoffs or design decisions</w:t>
+      </w:r>
+    </w:p>
+    <w:p>
+      <w:pPr>
+        <w:numPr>
+          <w:ilvl w:val="1"/>
+          <w:numId w:val="7"/>
+        </w:numPr>
+        <w:ind w:left="1440" w:hanging="360"/>
+      </w:pPr>
+      <w:r>
+        <w:rPr>
+          <w:rtl w:val="0"/>
+        </w:rPr>
+        <w:t xml:space="preserve">Intent behind unusual or intentionally "clever" code</w:t>
+      </w:r>
+    </w:p>
+    <w:p>
+      <w:pPr>
+        <w:rPr>
+          <w:b w:val="1"/>
+          <w:bCs w:val="1"/>
+        </w:rPr>
       </w:pPr>
       <w:r>
         <w:rPr>

</xml_diff>